<commit_message>
Se ajusta y actualiza el informe
</commit_message>
<xml_diff>
--- a/Informe Desafio 1.docx
+++ b/Informe Desafio 1.docx
@@ -312,25 +312,7 @@
           <w:szCs w:val="24"/>
           <w:lang w:val="es-ES"/>
         </w:rPr>
-        <w:t>Medellín 2</w:t>
-      </w:r>
-      <w:r>
-        <w:rPr>
-          <w:rFonts w:ascii="Times New Roman" w:hAnsi="Times New Roman" w:cs="Times New Roman"/>
-          <w:sz w:val="24"/>
-          <w:szCs w:val="24"/>
-          <w:lang w:val="es-ES"/>
-        </w:rPr>
-        <w:t>9</w:t>
-      </w:r>
-      <w:r>
-        <w:rPr>
-          <w:rFonts w:ascii="Times New Roman" w:hAnsi="Times New Roman" w:cs="Times New Roman"/>
-          <w:sz w:val="24"/>
-          <w:szCs w:val="24"/>
-          <w:lang w:val="es-ES"/>
-        </w:rPr>
-        <w:t>/03/2024</w:t>
+        <w:t>Medellín 29/03/2024</w:t>
       </w:r>
     </w:p>
     <w:p>
@@ -602,16 +584,7 @@
           <w:szCs w:val="24"/>
           <w:lang w:val="es-ES"/>
         </w:rPr>
-        <w:t xml:space="preserve">que consisten en la alineación de una estructura de datos M, la cual puede girar y cambiar de tamaño, a estos cambios de posición los llamaremos “Rotaciones”, las cuales pueden ser </w:t>
-      </w:r>
-      <w:r>
-        <w:rPr>
-          <w:rFonts w:ascii="Times New Roman" w:hAnsi="Times New Roman" w:cs="Times New Roman"/>
-          <w:sz w:val="24"/>
-          <w:szCs w:val="24"/>
-          <w:lang w:val="es-ES"/>
-        </w:rPr>
-        <w:t>90°,180°,270°. Respectivamente en sentido antihorario.</w:t>
+        <w:t>que consisten en la alineación de una estructura de datos M, la cual puede girar y cambiar de tamaño, a estos cambios de posición los llamaremos “Rotaciones”, las cuales pueden ser 90°,180°,270°. Respectivamente en sentido antihorario.</w:t>
       </w:r>
     </w:p>
     <w:p>
@@ -1980,27 +1953,1510 @@
     </w:p>
     <w:p>
       <w:pPr>
+        <w:pStyle w:val="Prrafodelista"/>
+        <w:numPr>
+          <w:ilvl w:val="0"/>
+          <w:numId w:val="2"/>
+        </w:numPr>
+        <w:rPr>
+          <w:rFonts w:ascii="Times New Roman" w:hAnsi="Times New Roman" w:cs="Times New Roman"/>
+          <w:b/>
+          <w:bCs/>
+          <w:sz w:val="24"/>
+          <w:szCs w:val="24"/>
+          <w:lang w:val="es-ES"/>
+        </w:rPr>
+      </w:pPr>
+      <w:r>
+        <w:rPr>
+          <w:rFonts w:ascii="Times New Roman" w:hAnsi="Times New Roman" w:cs="Times New Roman"/>
+          <w:b/>
+          <w:bCs/>
+          <w:sz w:val="24"/>
+          <w:szCs w:val="24"/>
+          <w:lang w:val="es-ES"/>
+        </w:rPr>
+        <w:t xml:space="preserve"> </w:t>
+      </w:r>
+      <w:r>
+        <w:rPr>
+          <w:rFonts w:ascii="Times New Roman" w:hAnsi="Times New Roman" w:cs="Times New Roman"/>
+          <w:b/>
+          <w:bCs/>
+          <w:sz w:val="24"/>
+          <w:szCs w:val="24"/>
+          <w:lang w:val="es-ES"/>
+        </w:rPr>
+        <w:t>Algoritmos implementados.</w:t>
+      </w:r>
+    </w:p>
+    <w:p>
+      <w:pPr>
+        <w:ind w:left="360"/>
+        <w:rPr>
+          <w:rFonts w:ascii="Times New Roman" w:hAnsi="Times New Roman" w:cs="Times New Roman"/>
+          <w:sz w:val="24"/>
+          <w:szCs w:val="24"/>
+          <w:lang w:val="es-ES"/>
+        </w:rPr>
+      </w:pPr>
+      <w:r>
+        <w:rPr>
+          <w:rFonts w:ascii="Times New Roman" w:hAnsi="Times New Roman" w:cs="Times New Roman"/>
+          <w:sz w:val="24"/>
+          <w:szCs w:val="24"/>
+          <w:lang w:val="es-ES"/>
+        </w:rPr>
+        <w:t>En la función principal se presenta un menú que permite al usuario seleccionar entre varias opciones de operaciones.</w:t>
+      </w:r>
+    </w:p>
+    <w:p>
+      <w:pPr>
+        <w:ind w:left="360"/>
+        <w:rPr>
+          <w:rFonts w:ascii="Times New Roman" w:hAnsi="Times New Roman" w:cs="Times New Roman"/>
+          <w:b/>
+          <w:bCs/>
+          <w:sz w:val="24"/>
+          <w:szCs w:val="24"/>
+          <w:lang w:val="es-ES"/>
+        </w:rPr>
+      </w:pPr>
+      <w:r>
+        <w:rPr>
+          <w:rFonts w:ascii="Times New Roman" w:hAnsi="Times New Roman" w:cs="Times New Roman"/>
+          <w:b/>
+          <w:bCs/>
+          <w:sz w:val="24"/>
+          <w:szCs w:val="24"/>
+          <w:lang w:val="es-ES"/>
+        </w:rPr>
+        <w:t>Operaciones del menú</w:t>
+      </w:r>
+      <w:r>
+        <w:rPr>
+          <w:rFonts w:ascii="Times New Roman" w:hAnsi="Times New Roman" w:cs="Times New Roman"/>
+          <w:b/>
+          <w:bCs/>
+          <w:sz w:val="24"/>
+          <w:szCs w:val="24"/>
+          <w:lang w:val="es-ES"/>
+        </w:rPr>
+        <w:t xml:space="preserve">: </w:t>
+      </w:r>
+    </w:p>
+    <w:p>
+      <w:pPr>
+        <w:pStyle w:val="Prrafodelista"/>
+        <w:numPr>
+          <w:ilvl w:val="0"/>
+          <w:numId w:val="4"/>
+        </w:numPr>
+        <w:rPr>
+          <w:rFonts w:ascii="Times New Roman" w:hAnsi="Times New Roman" w:cs="Times New Roman"/>
+          <w:b/>
+          <w:bCs/>
+          <w:sz w:val="24"/>
+          <w:szCs w:val="24"/>
+          <w:lang w:val="es-ES"/>
+        </w:rPr>
+      </w:pPr>
+      <w:r>
+        <w:rPr>
+          <w:rFonts w:ascii="Times New Roman" w:hAnsi="Times New Roman" w:cs="Times New Roman"/>
+          <w:sz w:val="24"/>
+          <w:szCs w:val="24"/>
+          <w:lang w:val="es-ES"/>
+        </w:rPr>
+        <w:t>Creación de estructuras de tamaño variable (</w:t>
+      </w:r>
+      <w:proofErr w:type="spellStart"/>
+      <w:r>
+        <w:rPr>
+          <w:rFonts w:ascii="Times New Roman" w:hAnsi="Times New Roman" w:cs="Times New Roman"/>
+          <w:sz w:val="24"/>
+          <w:szCs w:val="24"/>
+          <w:lang w:val="es-ES"/>
+        </w:rPr>
+        <w:t>generarMatriz</w:t>
+      </w:r>
+      <w:proofErr w:type="spellEnd"/>
+      <w:r>
+        <w:rPr>
+          <w:rFonts w:ascii="Times New Roman" w:hAnsi="Times New Roman" w:cs="Times New Roman"/>
+          <w:sz w:val="24"/>
+          <w:szCs w:val="24"/>
+          <w:lang w:val="es-ES"/>
+        </w:rPr>
+        <w:t xml:space="preserve"> e </w:t>
+      </w:r>
+      <w:proofErr w:type="spellStart"/>
+      <w:r>
+        <w:rPr>
+          <w:rFonts w:ascii="Times New Roman" w:hAnsi="Times New Roman" w:cs="Times New Roman"/>
+          <w:sz w:val="24"/>
+          <w:szCs w:val="24"/>
+          <w:lang w:val="es-ES"/>
+        </w:rPr>
+        <w:t>imprimirMatriz</w:t>
+      </w:r>
+      <w:proofErr w:type="spellEnd"/>
+      <w:r>
+        <w:rPr>
+          <w:rFonts w:ascii="Times New Roman" w:hAnsi="Times New Roman" w:cs="Times New Roman"/>
+          <w:sz w:val="24"/>
+          <w:szCs w:val="24"/>
+          <w:lang w:val="es-ES"/>
+        </w:rPr>
+        <w:t>)</w:t>
+      </w:r>
+      <w:r>
+        <w:rPr>
+          <w:rFonts w:ascii="Times New Roman" w:hAnsi="Times New Roman" w:cs="Times New Roman"/>
+          <w:sz w:val="24"/>
+          <w:szCs w:val="24"/>
+          <w:lang w:val="es-ES"/>
+        </w:rPr>
+        <w:t>.</w:t>
+      </w:r>
+    </w:p>
+    <w:p>
+      <w:pPr>
+        <w:pStyle w:val="Prrafodelista"/>
+        <w:numPr>
+          <w:ilvl w:val="0"/>
+          <w:numId w:val="4"/>
+        </w:numPr>
+        <w:rPr>
+          <w:rFonts w:ascii="Times New Roman" w:hAnsi="Times New Roman" w:cs="Times New Roman"/>
+          <w:b/>
+          <w:bCs/>
+          <w:sz w:val="24"/>
+          <w:szCs w:val="24"/>
+          <w:lang w:val="es-ES"/>
+        </w:rPr>
+      </w:pPr>
+      <w:r>
+        <w:rPr>
+          <w:rFonts w:ascii="Times New Roman" w:hAnsi="Times New Roman" w:cs="Times New Roman"/>
+          <w:sz w:val="24"/>
+          <w:szCs w:val="24"/>
+          <w:lang w:val="es-ES"/>
+        </w:rPr>
+        <w:t xml:space="preserve">Rotación de estructuras de datos (rotarMatrizAntiohorario90, </w:t>
+      </w:r>
+      <w:r>
+        <w:rPr>
+          <w:rFonts w:ascii="Times New Roman" w:hAnsi="Times New Roman" w:cs="Times New Roman"/>
+          <w:sz w:val="24"/>
+          <w:szCs w:val="24"/>
+          <w:lang w:val="es-ES"/>
+        </w:rPr>
+        <w:t>rotarMatrizAntiohorario</w:t>
+      </w:r>
+      <w:r>
+        <w:rPr>
+          <w:rFonts w:ascii="Times New Roman" w:hAnsi="Times New Roman" w:cs="Times New Roman"/>
+          <w:sz w:val="24"/>
+          <w:szCs w:val="24"/>
+          <w:lang w:val="es-ES"/>
+        </w:rPr>
+        <w:t>18</w:t>
+      </w:r>
+      <w:r>
+        <w:rPr>
+          <w:rFonts w:ascii="Times New Roman" w:hAnsi="Times New Roman" w:cs="Times New Roman"/>
+          <w:sz w:val="24"/>
+          <w:szCs w:val="24"/>
+          <w:lang w:val="es-ES"/>
+        </w:rPr>
+        <w:t>0</w:t>
+      </w:r>
+      <w:r>
+        <w:rPr>
+          <w:rFonts w:ascii="Times New Roman" w:hAnsi="Times New Roman" w:cs="Times New Roman"/>
+          <w:sz w:val="24"/>
+          <w:szCs w:val="24"/>
+          <w:lang w:val="es-ES"/>
+        </w:rPr>
+        <w:t xml:space="preserve">, </w:t>
+      </w:r>
+      <w:r>
+        <w:rPr>
+          <w:rFonts w:ascii="Times New Roman" w:hAnsi="Times New Roman" w:cs="Times New Roman"/>
+          <w:sz w:val="24"/>
+          <w:szCs w:val="24"/>
+          <w:lang w:val="es-ES"/>
+        </w:rPr>
+        <w:t>rotarMatrizAntiohorario</w:t>
+      </w:r>
+      <w:r>
+        <w:rPr>
+          <w:rFonts w:ascii="Times New Roman" w:hAnsi="Times New Roman" w:cs="Times New Roman"/>
+          <w:sz w:val="24"/>
+          <w:szCs w:val="24"/>
+          <w:lang w:val="es-ES"/>
+        </w:rPr>
+        <w:t>270)</w:t>
+      </w:r>
+      <w:r>
+        <w:rPr>
+          <w:rFonts w:ascii="Times New Roman" w:hAnsi="Times New Roman" w:cs="Times New Roman"/>
+          <w:sz w:val="24"/>
+          <w:szCs w:val="24"/>
+          <w:lang w:val="es-ES"/>
+        </w:rPr>
+        <w:t>.</w:t>
+      </w:r>
+    </w:p>
+    <w:p>
+      <w:pPr>
+        <w:pStyle w:val="Prrafodelista"/>
+        <w:numPr>
+          <w:ilvl w:val="0"/>
+          <w:numId w:val="4"/>
+        </w:numPr>
+        <w:rPr>
+          <w:rFonts w:ascii="Times New Roman" w:hAnsi="Times New Roman" w:cs="Times New Roman"/>
+          <w:b/>
+          <w:bCs/>
+          <w:sz w:val="24"/>
+          <w:szCs w:val="24"/>
+          <w:lang w:val="es-ES"/>
+        </w:rPr>
+      </w:pPr>
+      <w:r>
+        <w:rPr>
+          <w:rFonts w:ascii="Times New Roman" w:hAnsi="Times New Roman" w:cs="Times New Roman"/>
+          <w:sz w:val="24"/>
+          <w:szCs w:val="24"/>
+          <w:lang w:val="es-ES"/>
+        </w:rPr>
+        <w:t>Configuración de cerraduras de datos.</w:t>
+      </w:r>
+    </w:p>
+    <w:p>
+      <w:pPr>
+        <w:pStyle w:val="Prrafodelista"/>
+        <w:numPr>
+          <w:ilvl w:val="0"/>
+          <w:numId w:val="4"/>
+        </w:numPr>
+        <w:rPr>
+          <w:rFonts w:ascii="Times New Roman" w:hAnsi="Times New Roman" w:cs="Times New Roman"/>
+          <w:b/>
+          <w:bCs/>
+          <w:sz w:val="24"/>
+          <w:szCs w:val="24"/>
+          <w:lang w:val="es-ES"/>
+        </w:rPr>
+      </w:pPr>
+      <w:r>
+        <w:rPr>
+          <w:rFonts w:ascii="Times New Roman" w:hAnsi="Times New Roman" w:cs="Times New Roman"/>
+          <w:sz w:val="24"/>
+          <w:szCs w:val="24"/>
+          <w:lang w:val="es-ES"/>
+        </w:rPr>
+        <w:t>Validación de regla K.</w:t>
+      </w:r>
+    </w:p>
+    <w:p>
+      <w:pPr>
+        <w:pStyle w:val="Prrafodelista"/>
+        <w:numPr>
+          <w:ilvl w:val="0"/>
+          <w:numId w:val="4"/>
+        </w:numPr>
+        <w:rPr>
+          <w:rFonts w:ascii="Times New Roman" w:hAnsi="Times New Roman" w:cs="Times New Roman"/>
+          <w:b/>
+          <w:bCs/>
+          <w:sz w:val="24"/>
+          <w:szCs w:val="24"/>
+          <w:lang w:val="es-ES"/>
+        </w:rPr>
+      </w:pPr>
+      <w:r>
+        <w:rPr>
+          <w:rFonts w:ascii="Times New Roman" w:hAnsi="Times New Roman" w:cs="Times New Roman"/>
+          <w:sz w:val="24"/>
+          <w:szCs w:val="24"/>
+          <w:lang w:val="es-ES"/>
+        </w:rPr>
+        <w:t>Generación de configuración para generar regla X.</w:t>
+      </w:r>
+      <w:r>
+        <w:rPr>
+          <w:rFonts w:ascii="Times New Roman" w:hAnsi="Times New Roman" w:cs="Times New Roman"/>
+          <w:sz w:val="24"/>
+          <w:szCs w:val="24"/>
+          <w:lang w:val="es-ES"/>
+        </w:rPr>
+        <w:br/>
+      </w:r>
+    </w:p>
+    <w:p>
+      <w:pPr>
+        <w:ind w:firstLine="360"/>
+        <w:rPr>
+          <w:rFonts w:ascii="Times New Roman" w:hAnsi="Times New Roman" w:cs="Times New Roman"/>
+          <w:b/>
+          <w:bCs/>
+          <w:sz w:val="24"/>
+          <w:szCs w:val="24"/>
+          <w:lang w:val="es-ES"/>
+        </w:rPr>
+      </w:pPr>
+      <w:r>
+        <w:rPr>
+          <w:rFonts w:ascii="Times New Roman" w:hAnsi="Times New Roman" w:cs="Times New Roman"/>
+          <w:b/>
+          <w:bCs/>
+          <w:sz w:val="24"/>
+          <w:szCs w:val="24"/>
+          <w:lang w:val="es-ES"/>
+        </w:rPr>
+        <w:t>Funciones para operaciones sobre matrices</w:t>
+      </w:r>
+      <w:r>
+        <w:rPr>
+          <w:rFonts w:ascii="Times New Roman" w:hAnsi="Times New Roman" w:cs="Times New Roman"/>
+          <w:b/>
+          <w:bCs/>
+          <w:sz w:val="24"/>
+          <w:szCs w:val="24"/>
+          <w:lang w:val="es-ES"/>
+        </w:rPr>
+        <w:t>:</w:t>
+      </w:r>
+    </w:p>
+    <w:p>
+      <w:pPr>
+        <w:pStyle w:val="Prrafodelista"/>
+        <w:numPr>
+          <w:ilvl w:val="0"/>
+          <w:numId w:val="3"/>
+        </w:numPr>
+        <w:rPr>
+          <w:rFonts w:ascii="Times New Roman" w:hAnsi="Times New Roman" w:cs="Times New Roman"/>
+          <w:b/>
+          <w:bCs/>
+          <w:sz w:val="24"/>
+          <w:szCs w:val="24"/>
+          <w:lang w:val="es-ES"/>
+        </w:rPr>
+      </w:pPr>
+      <w:proofErr w:type="spellStart"/>
+      <w:r>
+        <w:rPr>
+          <w:rFonts w:ascii="Times New Roman" w:hAnsi="Times New Roman" w:cs="Times New Roman"/>
+          <w:b/>
+          <w:bCs/>
+          <w:sz w:val="24"/>
+          <w:szCs w:val="24"/>
+          <w:lang w:val="es-ES"/>
+        </w:rPr>
+        <w:t>generarMatriz</w:t>
+      </w:r>
+      <w:proofErr w:type="spellEnd"/>
+      <w:r>
+        <w:rPr>
+          <w:rFonts w:ascii="Times New Roman" w:hAnsi="Times New Roman" w:cs="Times New Roman"/>
+          <w:b/>
+          <w:bCs/>
+          <w:sz w:val="24"/>
+          <w:szCs w:val="24"/>
+          <w:lang w:val="es-ES"/>
+        </w:rPr>
+        <w:t xml:space="preserve">: </w:t>
+      </w:r>
+      <w:r>
+        <w:rPr>
+          <w:rFonts w:ascii="Times New Roman" w:hAnsi="Times New Roman" w:cs="Times New Roman"/>
+          <w:sz w:val="24"/>
+          <w:szCs w:val="24"/>
+          <w:lang w:val="es-ES"/>
+        </w:rPr>
+        <w:t>Esta función crea una matriz cuadrada de tamaño n, donde el centro de la matriz contiene un 0, y los demás elementos son valores incrementales.</w:t>
+      </w:r>
+      <w:r>
+        <w:rPr>
+          <w:rFonts w:ascii="Times New Roman" w:hAnsi="Times New Roman" w:cs="Times New Roman"/>
+          <w:sz w:val="24"/>
+          <w:szCs w:val="24"/>
+          <w:lang w:val="es-ES"/>
+        </w:rPr>
+        <w:t xml:space="preserve"> </w:t>
+      </w:r>
+    </w:p>
+    <w:p>
+      <w:pPr>
+        <w:pStyle w:val="Prrafodelista"/>
+        <w:numPr>
+          <w:ilvl w:val="0"/>
+          <w:numId w:val="3"/>
+        </w:numPr>
+        <w:rPr>
+          <w:rFonts w:ascii="Times New Roman" w:hAnsi="Times New Roman" w:cs="Times New Roman"/>
+          <w:b/>
+          <w:bCs/>
+          <w:sz w:val="24"/>
+          <w:szCs w:val="24"/>
+          <w:lang w:val="es-ES"/>
+        </w:rPr>
+      </w:pPr>
+      <w:proofErr w:type="spellStart"/>
+      <w:r>
+        <w:rPr>
+          <w:rFonts w:ascii="Times New Roman" w:hAnsi="Times New Roman" w:cs="Times New Roman"/>
+          <w:b/>
+          <w:bCs/>
+          <w:sz w:val="24"/>
+          <w:szCs w:val="24"/>
+          <w:lang w:val="es-ES"/>
+        </w:rPr>
+        <w:t>imprimirMatriz</w:t>
+      </w:r>
+      <w:proofErr w:type="spellEnd"/>
+      <w:r>
+        <w:rPr>
+          <w:rFonts w:ascii="Times New Roman" w:hAnsi="Times New Roman" w:cs="Times New Roman"/>
+          <w:b/>
+          <w:bCs/>
+          <w:sz w:val="24"/>
+          <w:szCs w:val="24"/>
+          <w:lang w:val="es-ES"/>
+        </w:rPr>
+        <w:t xml:space="preserve">: </w:t>
+      </w:r>
+      <w:r>
+        <w:rPr>
+          <w:rFonts w:ascii="Times New Roman" w:hAnsi="Times New Roman" w:cs="Times New Roman"/>
+          <w:sz w:val="24"/>
+          <w:szCs w:val="24"/>
+          <w:lang w:val="es-ES"/>
+        </w:rPr>
+        <w:t>Se imprime la matriz en consola</w:t>
+      </w:r>
+    </w:p>
+    <w:p>
+      <w:pPr>
+        <w:pStyle w:val="Prrafodelista"/>
+        <w:ind w:left="1080"/>
+        <w:rPr>
+          <w:rFonts w:ascii="Times New Roman" w:hAnsi="Times New Roman" w:cs="Times New Roman"/>
+          <w:b/>
+          <w:bCs/>
+          <w:sz w:val="24"/>
+          <w:szCs w:val="24"/>
+          <w:lang w:val="es-ES"/>
+        </w:rPr>
+      </w:pPr>
+    </w:p>
+    <w:p>
+      <w:pPr>
+        <w:rPr>
+          <w:rFonts w:ascii="Times New Roman" w:hAnsi="Times New Roman" w:cs="Times New Roman"/>
+          <w:sz w:val="24"/>
+          <w:szCs w:val="24"/>
+          <w:lang w:val="es-ES"/>
+        </w:rPr>
+      </w:pPr>
+    </w:p>
+    <w:p>
+      <w:pPr>
+        <w:pStyle w:val="Prrafodelista"/>
+        <w:numPr>
+          <w:ilvl w:val="0"/>
+          <w:numId w:val="3"/>
+        </w:numPr>
+        <w:rPr>
+          <w:rFonts w:ascii="Times New Roman" w:hAnsi="Times New Roman" w:cs="Times New Roman"/>
+          <w:b/>
+          <w:bCs/>
+          <w:sz w:val="24"/>
+          <w:szCs w:val="24"/>
+          <w:lang w:val="es-ES"/>
+        </w:rPr>
+      </w:pPr>
+      <w:proofErr w:type="spellStart"/>
+      <w:r>
+        <w:rPr>
+          <w:rFonts w:ascii="Times New Roman" w:hAnsi="Times New Roman" w:cs="Times New Roman"/>
+          <w:b/>
+          <w:bCs/>
+          <w:sz w:val="24"/>
+          <w:szCs w:val="24"/>
+          <w:lang w:val="es-ES"/>
+        </w:rPr>
+        <w:lastRenderedPageBreak/>
+        <w:t>liberarMemoria</w:t>
+      </w:r>
+      <w:proofErr w:type="spellEnd"/>
+      <w:r>
+        <w:rPr>
+          <w:rFonts w:ascii="Times New Roman" w:hAnsi="Times New Roman" w:cs="Times New Roman"/>
+          <w:b/>
+          <w:bCs/>
+          <w:sz w:val="24"/>
+          <w:szCs w:val="24"/>
+          <w:lang w:val="es-ES"/>
+        </w:rPr>
+        <w:t xml:space="preserve">: </w:t>
+      </w:r>
+      <w:r>
+        <w:rPr>
+          <w:rFonts w:ascii="Times New Roman" w:hAnsi="Times New Roman" w:cs="Times New Roman"/>
+          <w:sz w:val="24"/>
+          <w:szCs w:val="24"/>
+          <w:lang w:val="es-ES"/>
+        </w:rPr>
+        <w:t>Se libera la memoria reservada previamente.</w:t>
+      </w:r>
+    </w:p>
+    <w:p>
+      <w:pPr>
+        <w:pStyle w:val="Prrafodelista"/>
+        <w:numPr>
+          <w:ilvl w:val="0"/>
+          <w:numId w:val="3"/>
+        </w:numPr>
+        <w:rPr>
+          <w:rFonts w:ascii="Times New Roman" w:hAnsi="Times New Roman" w:cs="Times New Roman"/>
+          <w:sz w:val="24"/>
+          <w:szCs w:val="24"/>
+          <w:lang w:val="es-ES"/>
+        </w:rPr>
+      </w:pPr>
+      <w:proofErr w:type="spellStart"/>
+      <w:r>
+        <w:rPr>
+          <w:rFonts w:ascii="Times New Roman" w:hAnsi="Times New Roman" w:cs="Times New Roman"/>
+          <w:b/>
+          <w:bCs/>
+          <w:sz w:val="24"/>
+          <w:szCs w:val="24"/>
+          <w:lang w:val="es-ES"/>
+        </w:rPr>
+        <w:t>rotarMatrizAntihorario</w:t>
+      </w:r>
+      <w:proofErr w:type="spellEnd"/>
+      <w:r>
+        <w:rPr>
+          <w:rFonts w:ascii="Times New Roman" w:hAnsi="Times New Roman" w:cs="Times New Roman"/>
+          <w:b/>
+          <w:bCs/>
+          <w:sz w:val="24"/>
+          <w:szCs w:val="24"/>
+          <w:lang w:val="es-ES"/>
+        </w:rPr>
+        <w:t xml:space="preserve">(90, 180, 270): </w:t>
+      </w:r>
+      <w:r>
+        <w:rPr>
+          <w:rFonts w:ascii="Times New Roman" w:hAnsi="Times New Roman" w:cs="Times New Roman"/>
+          <w:sz w:val="24"/>
+          <w:szCs w:val="24"/>
+          <w:lang w:val="es-ES"/>
+        </w:rPr>
+        <w:t>Rotan la matriz en 90, 180 y 270 grados en sentido antihorario respectivamente.</w:t>
+      </w:r>
+    </w:p>
+    <w:p>
+      <w:pPr>
+        <w:pStyle w:val="Prrafodelista"/>
+        <w:numPr>
+          <w:ilvl w:val="0"/>
+          <w:numId w:val="3"/>
+        </w:numPr>
+        <w:rPr>
+          <w:rFonts w:ascii="Times New Roman" w:hAnsi="Times New Roman" w:cs="Times New Roman"/>
+          <w:b/>
+          <w:bCs/>
+          <w:sz w:val="24"/>
+          <w:szCs w:val="24"/>
+          <w:lang w:val="es-ES"/>
+        </w:rPr>
+      </w:pPr>
+      <w:proofErr w:type="spellStart"/>
+      <w:r>
+        <w:rPr>
+          <w:rFonts w:ascii="Times New Roman" w:hAnsi="Times New Roman" w:cs="Times New Roman"/>
+          <w:b/>
+          <w:bCs/>
+          <w:sz w:val="24"/>
+          <w:szCs w:val="24"/>
+          <w:lang w:val="es-ES"/>
+        </w:rPr>
+        <w:t>validarReglaK</w:t>
+      </w:r>
+      <w:proofErr w:type="spellEnd"/>
+      <w:r>
+        <w:rPr>
+          <w:rFonts w:ascii="Times New Roman" w:hAnsi="Times New Roman" w:cs="Times New Roman"/>
+          <w:b/>
+          <w:bCs/>
+          <w:sz w:val="24"/>
+          <w:szCs w:val="24"/>
+          <w:lang w:val="es-ES"/>
+        </w:rPr>
+        <w:t xml:space="preserve">: </w:t>
+      </w:r>
+      <w:r>
+        <w:rPr>
+          <w:rFonts w:ascii="Times New Roman" w:hAnsi="Times New Roman" w:cs="Times New Roman"/>
+          <w:sz w:val="24"/>
+          <w:szCs w:val="24"/>
+          <w:lang w:val="es-ES"/>
+        </w:rPr>
+        <w:t xml:space="preserve">Se valida que los datos ingresados sean los correspondientes a las condiciones dadas en el </w:t>
+      </w:r>
+      <w:proofErr w:type="spellStart"/>
+      <w:r>
+        <w:rPr>
+          <w:rFonts w:ascii="Times New Roman" w:hAnsi="Times New Roman" w:cs="Times New Roman"/>
+          <w:sz w:val="24"/>
+          <w:szCs w:val="24"/>
+          <w:lang w:val="es-ES"/>
+        </w:rPr>
+        <w:t>pacial</w:t>
+      </w:r>
+      <w:proofErr w:type="spellEnd"/>
+    </w:p>
+    <w:p>
+      <w:pPr>
+        <w:pStyle w:val="Prrafodelista"/>
+        <w:numPr>
+          <w:ilvl w:val="0"/>
+          <w:numId w:val="3"/>
+        </w:numPr>
+        <w:rPr>
+          <w:rFonts w:ascii="Times New Roman" w:hAnsi="Times New Roman" w:cs="Times New Roman"/>
+          <w:sz w:val="24"/>
+          <w:szCs w:val="24"/>
+          <w:lang w:val="es-ES"/>
+        </w:rPr>
+      </w:pPr>
+      <w:proofErr w:type="spellStart"/>
+      <w:r>
+        <w:rPr>
+          <w:rFonts w:ascii="Times New Roman" w:hAnsi="Times New Roman" w:cs="Times New Roman"/>
+          <w:b/>
+          <w:bCs/>
+          <w:sz w:val="24"/>
+          <w:szCs w:val="24"/>
+          <w:lang w:val="es-ES"/>
+        </w:rPr>
+        <w:t>generarX</w:t>
+      </w:r>
+      <w:proofErr w:type="spellEnd"/>
+      <w:r>
+        <w:rPr>
+          <w:rFonts w:ascii="Times New Roman" w:hAnsi="Times New Roman" w:cs="Times New Roman"/>
+          <w:b/>
+          <w:bCs/>
+          <w:sz w:val="24"/>
+          <w:szCs w:val="24"/>
+          <w:lang w:val="es-ES"/>
+        </w:rPr>
+        <w:t xml:space="preserve">: </w:t>
+      </w:r>
+      <w:r>
+        <w:rPr>
+          <w:rFonts w:ascii="Times New Roman" w:hAnsi="Times New Roman" w:cs="Times New Roman"/>
+          <w:sz w:val="24"/>
+          <w:szCs w:val="24"/>
+          <w:lang w:val="es-ES"/>
+        </w:rPr>
+        <w:t>Genera un patrón de valores según una serie de reglas y condiciones.</w:t>
+      </w:r>
+    </w:p>
+    <w:p>
+      <w:pPr>
+        <w:pStyle w:val="Prrafodelista"/>
+        <w:numPr>
+          <w:ilvl w:val="0"/>
+          <w:numId w:val="3"/>
+        </w:numPr>
+        <w:rPr>
+          <w:rFonts w:ascii="Times New Roman" w:hAnsi="Times New Roman" w:cs="Times New Roman"/>
+          <w:b/>
+          <w:bCs/>
+          <w:sz w:val="24"/>
+          <w:szCs w:val="24"/>
+          <w:lang w:val="es-ES"/>
+        </w:rPr>
+      </w:pPr>
+      <w:proofErr w:type="spellStart"/>
+      <w:r>
+        <w:rPr>
+          <w:rFonts w:ascii="Times New Roman" w:hAnsi="Times New Roman" w:cs="Times New Roman"/>
+          <w:b/>
+          <w:bCs/>
+          <w:sz w:val="24"/>
+          <w:szCs w:val="24"/>
+          <w:lang w:val="es-ES"/>
+        </w:rPr>
+        <w:t>actualizarMatrices</w:t>
+      </w:r>
+      <w:proofErr w:type="spellEnd"/>
+      <w:r>
+        <w:rPr>
+          <w:rFonts w:ascii="Times New Roman" w:hAnsi="Times New Roman" w:cs="Times New Roman"/>
+          <w:b/>
+          <w:bCs/>
+          <w:sz w:val="24"/>
+          <w:szCs w:val="24"/>
+          <w:lang w:val="es-ES"/>
+        </w:rPr>
+        <w:t xml:space="preserve">: </w:t>
+      </w:r>
+      <w:r>
+        <w:rPr>
+          <w:rFonts w:ascii="Times New Roman" w:hAnsi="Times New Roman" w:cs="Times New Roman"/>
+          <w:sz w:val="24"/>
+          <w:szCs w:val="24"/>
+          <w:lang w:val="es-ES"/>
+        </w:rPr>
+        <w:t>Se actualiza el tamaño de las matrices para así poder encontrar los valores de X.</w:t>
+      </w:r>
+    </w:p>
+    <w:p>
+      <w:pPr>
+        <w:pStyle w:val="Prrafodelista"/>
+        <w:rPr>
+          <w:rFonts w:ascii="Times New Roman" w:hAnsi="Times New Roman" w:cs="Times New Roman"/>
+          <w:b/>
+          <w:bCs/>
+          <w:sz w:val="24"/>
+          <w:szCs w:val="24"/>
+          <w:lang w:val="es-ES"/>
+        </w:rPr>
+      </w:pPr>
+    </w:p>
+    <w:p>
+      <w:pPr>
+        <w:pStyle w:val="Prrafodelista"/>
+        <w:numPr>
+          <w:ilvl w:val="0"/>
+          <w:numId w:val="2"/>
+        </w:numPr>
+        <w:rPr>
+          <w:rFonts w:ascii="Times New Roman" w:hAnsi="Times New Roman" w:cs="Times New Roman"/>
+          <w:b/>
+          <w:bCs/>
+          <w:sz w:val="24"/>
+          <w:szCs w:val="24"/>
+          <w:lang w:val="es-ES"/>
+        </w:rPr>
+      </w:pPr>
+      <w:r>
+        <w:rPr>
+          <w:rFonts w:ascii="Times New Roman" w:hAnsi="Times New Roman" w:cs="Times New Roman"/>
+          <w:b/>
+          <w:bCs/>
+          <w:sz w:val="24"/>
+          <w:szCs w:val="24"/>
+          <w:lang w:val="es-ES"/>
+        </w:rPr>
+        <w:t xml:space="preserve">Problemas de desarrollo que se afrontaron. </w:t>
+      </w:r>
+    </w:p>
+    <w:p>
+      <w:pPr>
+        <w:pStyle w:val="Prrafodelista"/>
+        <w:rPr>
+          <w:rFonts w:ascii="Times New Roman" w:hAnsi="Times New Roman" w:cs="Times New Roman"/>
+          <w:b/>
+          <w:bCs/>
+          <w:sz w:val="24"/>
+          <w:szCs w:val="24"/>
+          <w:lang w:val="es-ES"/>
+        </w:rPr>
+      </w:pPr>
+    </w:p>
+    <w:p>
+      <w:pPr>
+        <w:pStyle w:val="Prrafodelista"/>
+        <w:numPr>
+          <w:ilvl w:val="0"/>
+          <w:numId w:val="3"/>
+        </w:numPr>
+        <w:rPr>
+          <w:rFonts w:ascii="Times New Roman" w:hAnsi="Times New Roman" w:cs="Times New Roman"/>
+          <w:b/>
+          <w:bCs/>
+          <w:sz w:val="24"/>
+          <w:szCs w:val="24"/>
+          <w:lang w:val="es-ES"/>
+        </w:rPr>
+      </w:pPr>
+      <w:r>
+        <w:rPr>
+          <w:rFonts w:ascii="Times New Roman" w:hAnsi="Times New Roman" w:cs="Times New Roman"/>
+          <w:b/>
+          <w:bCs/>
+          <w:sz w:val="24"/>
+          <w:szCs w:val="24"/>
+          <w:lang w:val="es-ES"/>
+        </w:rPr>
+        <w:t xml:space="preserve">Control de versiones en </w:t>
+      </w:r>
+      <w:proofErr w:type="spellStart"/>
+      <w:r>
+        <w:rPr>
+          <w:rFonts w:ascii="Times New Roman" w:hAnsi="Times New Roman" w:cs="Times New Roman"/>
+          <w:b/>
+          <w:bCs/>
+          <w:sz w:val="24"/>
+          <w:szCs w:val="24"/>
+          <w:lang w:val="es-ES"/>
+        </w:rPr>
+        <w:t>git</w:t>
+      </w:r>
+      <w:proofErr w:type="spellEnd"/>
+      <w:r>
+        <w:rPr>
+          <w:rFonts w:ascii="Times New Roman" w:hAnsi="Times New Roman" w:cs="Times New Roman"/>
+          <w:b/>
+          <w:bCs/>
+          <w:sz w:val="24"/>
+          <w:szCs w:val="24"/>
+          <w:lang w:val="es-ES"/>
+        </w:rPr>
+        <w:t>:</w:t>
+      </w:r>
+      <w:r>
+        <w:rPr>
+          <w:rFonts w:ascii="Times New Roman" w:hAnsi="Times New Roman" w:cs="Times New Roman"/>
+          <w:b/>
+          <w:bCs/>
+          <w:sz w:val="24"/>
+          <w:szCs w:val="24"/>
+          <w:lang w:val="es-ES"/>
+        </w:rPr>
+        <w:t xml:space="preserve"> </w:t>
+      </w:r>
+      <w:r>
+        <w:rPr>
+          <w:rFonts w:ascii="Times New Roman" w:hAnsi="Times New Roman" w:cs="Times New Roman"/>
+          <w:sz w:val="24"/>
+          <w:szCs w:val="24"/>
+          <w:lang w:val="es-ES"/>
+        </w:rPr>
+        <w:t xml:space="preserve">Se tuvieron dificultades en la colaboración con </w:t>
+      </w:r>
+      <w:proofErr w:type="spellStart"/>
+      <w:r>
+        <w:rPr>
+          <w:rFonts w:ascii="Times New Roman" w:hAnsi="Times New Roman" w:cs="Times New Roman"/>
+          <w:sz w:val="24"/>
+          <w:szCs w:val="24"/>
+          <w:lang w:val="es-ES"/>
+        </w:rPr>
+        <w:t>git</w:t>
+      </w:r>
+      <w:proofErr w:type="spellEnd"/>
+      <w:r>
+        <w:rPr>
+          <w:rFonts w:ascii="Times New Roman" w:hAnsi="Times New Roman" w:cs="Times New Roman"/>
+          <w:sz w:val="24"/>
+          <w:szCs w:val="24"/>
+          <w:lang w:val="es-ES"/>
+        </w:rPr>
+        <w:t>, desincronización entre las ramas, lo que nos resultó en conflictos que tuvimos que darles solución revisando el código en conjunto.</w:t>
+      </w:r>
+    </w:p>
+    <w:p>
+      <w:pPr>
+        <w:pStyle w:val="Prrafodelista"/>
+        <w:numPr>
+          <w:ilvl w:val="0"/>
+          <w:numId w:val="3"/>
+        </w:numPr>
+        <w:rPr>
+          <w:rFonts w:ascii="Times New Roman" w:hAnsi="Times New Roman" w:cs="Times New Roman"/>
+          <w:b/>
+          <w:bCs/>
+          <w:sz w:val="24"/>
+          <w:szCs w:val="24"/>
+          <w:lang w:val="es-ES"/>
+        </w:rPr>
+      </w:pPr>
+      <w:r>
+        <w:rPr>
+          <w:rFonts w:ascii="Times New Roman" w:hAnsi="Times New Roman" w:cs="Times New Roman"/>
+          <w:b/>
+          <w:bCs/>
+          <w:sz w:val="24"/>
+          <w:szCs w:val="24"/>
+          <w:lang w:val="es-ES"/>
+        </w:rPr>
+        <w:t>Problemas con fugas de memoria:</w:t>
+      </w:r>
+      <w:r>
+        <w:rPr>
+          <w:rFonts w:ascii="Times New Roman" w:hAnsi="Times New Roman" w:cs="Times New Roman"/>
+          <w:b/>
+          <w:bCs/>
+          <w:sz w:val="24"/>
+          <w:szCs w:val="24"/>
+          <w:lang w:val="es-ES"/>
+        </w:rPr>
+        <w:t xml:space="preserve"> </w:t>
+      </w:r>
+      <w:r>
+        <w:rPr>
+          <w:rFonts w:ascii="Times New Roman" w:hAnsi="Times New Roman" w:cs="Times New Roman"/>
+          <w:sz w:val="24"/>
+          <w:szCs w:val="24"/>
+          <w:lang w:val="es-ES"/>
+        </w:rPr>
+        <w:t xml:space="preserve">A la hora de hacer </w:t>
+      </w:r>
+      <w:proofErr w:type="spellStart"/>
+      <w:r>
+        <w:rPr>
+          <w:rFonts w:ascii="Times New Roman" w:hAnsi="Times New Roman" w:cs="Times New Roman"/>
+          <w:sz w:val="24"/>
+          <w:szCs w:val="24"/>
+          <w:lang w:val="es-ES"/>
+        </w:rPr>
+        <w:t>debugs</w:t>
+      </w:r>
+      <w:proofErr w:type="spellEnd"/>
+      <w:r>
+        <w:rPr>
+          <w:rFonts w:ascii="Times New Roman" w:hAnsi="Times New Roman" w:cs="Times New Roman"/>
+          <w:sz w:val="24"/>
+          <w:szCs w:val="24"/>
+          <w:lang w:val="es-ES"/>
+        </w:rPr>
+        <w:t xml:space="preserve"> en ciertas porciones de código identificamos valores inconsistentes en ciertas posiciones de las matrices, se identificó que no se estaba liberando la memoria de forma correcta.</w:t>
+      </w:r>
+    </w:p>
+    <w:p>
+      <w:pPr>
+        <w:pStyle w:val="Prrafodelista"/>
+        <w:numPr>
+          <w:ilvl w:val="0"/>
+          <w:numId w:val="3"/>
+        </w:numPr>
+        <w:rPr>
+          <w:rFonts w:ascii="Times New Roman" w:hAnsi="Times New Roman" w:cs="Times New Roman"/>
+          <w:sz w:val="24"/>
+          <w:szCs w:val="24"/>
+          <w:lang w:val="es-ES"/>
+        </w:rPr>
+      </w:pPr>
+      <w:r>
+        <w:rPr>
+          <w:rFonts w:ascii="Times New Roman" w:hAnsi="Times New Roman" w:cs="Times New Roman"/>
+          <w:b/>
+          <w:bCs/>
+          <w:sz w:val="24"/>
+          <w:szCs w:val="24"/>
+          <w:lang w:val="es-ES"/>
+        </w:rPr>
+        <w:t xml:space="preserve">Rotado de matriz 270 </w:t>
+      </w:r>
+      <w:proofErr w:type="spellStart"/>
+      <w:r>
+        <w:rPr>
+          <w:rFonts w:ascii="Times New Roman" w:hAnsi="Times New Roman" w:cs="Times New Roman"/>
+          <w:b/>
+          <w:bCs/>
+          <w:sz w:val="24"/>
+          <w:szCs w:val="24"/>
+          <w:lang w:val="es-ES"/>
+        </w:rPr>
+        <w:t>antiohorari</w:t>
+      </w:r>
+      <w:r>
+        <w:rPr>
+          <w:rFonts w:ascii="Times New Roman" w:hAnsi="Times New Roman" w:cs="Times New Roman"/>
+          <w:b/>
+          <w:bCs/>
+          <w:sz w:val="24"/>
+          <w:szCs w:val="24"/>
+          <w:lang w:val="es-ES"/>
+        </w:rPr>
+        <w:t>o</w:t>
+      </w:r>
+      <w:proofErr w:type="spellEnd"/>
+      <w:r>
+        <w:rPr>
+          <w:rFonts w:ascii="Times New Roman" w:hAnsi="Times New Roman" w:cs="Times New Roman"/>
+          <w:b/>
+          <w:bCs/>
+          <w:sz w:val="24"/>
+          <w:szCs w:val="24"/>
+          <w:lang w:val="es-ES"/>
+        </w:rPr>
+        <w:t xml:space="preserve">: </w:t>
+      </w:r>
+      <w:r>
+        <w:rPr>
+          <w:rFonts w:ascii="Times New Roman" w:hAnsi="Times New Roman" w:cs="Times New Roman"/>
+          <w:sz w:val="24"/>
+          <w:szCs w:val="24"/>
+          <w:lang w:val="es-ES"/>
+        </w:rPr>
+        <w:t>Tuvimos un inconveniente a la hora de generar la matriz que rota 270 grados</w:t>
+      </w:r>
+      <w:r>
+        <w:rPr>
+          <w:rFonts w:ascii="Times New Roman" w:hAnsi="Times New Roman" w:cs="Times New Roman"/>
+          <w:sz w:val="24"/>
+          <w:szCs w:val="24"/>
+          <w:lang w:val="es-ES"/>
+        </w:rPr>
+        <w:t>, esto resultó en posición incorrecta de las filas y columnas, para la solución se depuró el código y se hizo una corrección en la lógica con la que se genera dicha matriz.</w:t>
+      </w:r>
+    </w:p>
+    <w:p>
+      <w:pPr>
+        <w:pStyle w:val="Prrafodelista"/>
+        <w:numPr>
+          <w:ilvl w:val="0"/>
+          <w:numId w:val="3"/>
+        </w:numPr>
+        <w:rPr>
+          <w:rFonts w:ascii="Times New Roman" w:hAnsi="Times New Roman" w:cs="Times New Roman"/>
+          <w:b/>
+          <w:bCs/>
+          <w:sz w:val="24"/>
+          <w:szCs w:val="24"/>
+          <w:lang w:val="es-ES"/>
+        </w:rPr>
+      </w:pPr>
+      <w:r>
+        <w:rPr>
+          <w:rFonts w:ascii="Times New Roman" w:hAnsi="Times New Roman" w:cs="Times New Roman"/>
+          <w:b/>
+          <w:bCs/>
+          <w:sz w:val="24"/>
+          <w:szCs w:val="24"/>
+          <w:lang w:val="es-ES"/>
+        </w:rPr>
+        <w:t xml:space="preserve">Problemas con tipos de datos no </w:t>
+      </w:r>
+      <w:r>
+        <w:rPr>
+          <w:rFonts w:ascii="Times New Roman" w:hAnsi="Times New Roman" w:cs="Times New Roman"/>
+          <w:b/>
+          <w:bCs/>
+          <w:sz w:val="24"/>
+          <w:szCs w:val="24"/>
+          <w:lang w:val="es-ES"/>
+        </w:rPr>
+        <w:t xml:space="preserve">correspondientes: </w:t>
+      </w:r>
+      <w:r>
+        <w:rPr>
+          <w:rFonts w:ascii="Times New Roman" w:hAnsi="Times New Roman" w:cs="Times New Roman"/>
+          <w:sz w:val="24"/>
+          <w:szCs w:val="24"/>
+          <w:lang w:val="es-ES"/>
+        </w:rPr>
+        <w:t>Se detectó a la hora de ingresar un tipo de dato no correspondiente se genera una inconsistencia en la ejecución.</w:t>
+      </w:r>
+    </w:p>
+    <w:p>
+      <w:pPr>
+        <w:pStyle w:val="Prrafodelista"/>
+        <w:numPr>
+          <w:ilvl w:val="0"/>
+          <w:numId w:val="3"/>
+        </w:numPr>
+        <w:rPr>
+          <w:rFonts w:ascii="Times New Roman" w:hAnsi="Times New Roman" w:cs="Times New Roman"/>
+          <w:b/>
+          <w:bCs/>
+          <w:sz w:val="24"/>
+          <w:szCs w:val="24"/>
+          <w:lang w:val="es-ES"/>
+        </w:rPr>
+      </w:pPr>
+      <w:r>
+        <w:rPr>
+          <w:rFonts w:ascii="Times New Roman" w:hAnsi="Times New Roman" w:cs="Times New Roman"/>
+          <w:b/>
+          <w:bCs/>
+          <w:sz w:val="24"/>
+          <w:szCs w:val="24"/>
+          <w:lang w:val="es-ES"/>
+        </w:rPr>
+        <w:t>Problemas de validaciones.</w:t>
+      </w:r>
+    </w:p>
+    <w:p>
+      <w:pPr>
+        <w:pStyle w:val="Prrafodelista"/>
+        <w:numPr>
+          <w:ilvl w:val="0"/>
+          <w:numId w:val="3"/>
+        </w:numPr>
+        <w:rPr>
+          <w:rFonts w:ascii="Times New Roman" w:hAnsi="Times New Roman" w:cs="Times New Roman"/>
+          <w:sz w:val="24"/>
+          <w:szCs w:val="24"/>
+          <w:lang w:val="es-ES"/>
+        </w:rPr>
+      </w:pPr>
+      <w:r>
+        <w:rPr>
+          <w:rFonts w:ascii="Times New Roman" w:hAnsi="Times New Roman" w:cs="Times New Roman"/>
+          <w:b/>
+          <w:bCs/>
+          <w:sz w:val="24"/>
+          <w:szCs w:val="24"/>
+          <w:lang w:val="es-ES"/>
+        </w:rPr>
+        <w:t>Problemas con actualización de matrice</w:t>
+      </w:r>
+      <w:r>
+        <w:rPr>
+          <w:rFonts w:ascii="Times New Roman" w:hAnsi="Times New Roman" w:cs="Times New Roman"/>
+          <w:b/>
+          <w:bCs/>
+          <w:sz w:val="24"/>
+          <w:szCs w:val="24"/>
+          <w:lang w:val="es-ES"/>
+        </w:rPr>
+        <w:t xml:space="preserve">s: </w:t>
+      </w:r>
+      <w:r>
+        <w:rPr>
+          <w:rFonts w:ascii="Times New Roman" w:hAnsi="Times New Roman" w:cs="Times New Roman"/>
+          <w:sz w:val="24"/>
+          <w:szCs w:val="24"/>
+          <w:lang w:val="es-ES"/>
+        </w:rPr>
+        <w:t>Se tuvieron dificultades a la hora de aumentar el tamaño de las matrices, lo que nos generaba resultados incorrectos para la cerradura, para ello se hizo una depuración del código para analizar donde no se estaba incrementando el tamaño</w:t>
+      </w:r>
+      <w:r>
+        <w:rPr>
+          <w:rFonts w:ascii="Times New Roman" w:hAnsi="Times New Roman" w:cs="Times New Roman"/>
+          <w:sz w:val="24"/>
+          <w:szCs w:val="24"/>
+          <w:lang w:val="es-ES"/>
+        </w:rPr>
+        <w:t>.</w:t>
+      </w:r>
+    </w:p>
+    <w:p>
+      <w:pPr>
+        <w:pStyle w:val="Prrafodelista"/>
+        <w:rPr>
+          <w:rFonts w:ascii="Times New Roman" w:hAnsi="Times New Roman" w:cs="Times New Roman"/>
+          <w:b/>
+          <w:bCs/>
+          <w:sz w:val="24"/>
+          <w:szCs w:val="24"/>
+          <w:lang w:val="es-ES"/>
+        </w:rPr>
+      </w:pPr>
+    </w:p>
+    <w:p>
+      <w:pPr>
+        <w:rPr>
+          <w:rFonts w:ascii="Times New Roman" w:hAnsi="Times New Roman" w:cs="Times New Roman"/>
+          <w:b/>
+          <w:bCs/>
+          <w:sz w:val="24"/>
+          <w:szCs w:val="24"/>
+          <w:lang w:val="es-ES"/>
+        </w:rPr>
+      </w:pPr>
+    </w:p>
+    <w:p>
+      <w:pPr>
+        <w:pStyle w:val="Prrafodelista"/>
+        <w:numPr>
+          <w:ilvl w:val="0"/>
+          <w:numId w:val="2"/>
+        </w:numPr>
+        <w:rPr>
+          <w:rFonts w:ascii="Times New Roman" w:hAnsi="Times New Roman" w:cs="Times New Roman"/>
+          <w:b/>
+          <w:bCs/>
+          <w:sz w:val="24"/>
+          <w:szCs w:val="24"/>
+          <w:lang w:val="es-ES"/>
+        </w:rPr>
+      </w:pPr>
+      <w:r>
+        <w:rPr>
+          <w:rFonts w:ascii="Times New Roman" w:hAnsi="Times New Roman" w:cs="Times New Roman"/>
+          <w:b/>
+          <w:bCs/>
+          <w:sz w:val="24"/>
+          <w:szCs w:val="24"/>
+          <w:lang w:val="es-ES"/>
+        </w:rPr>
+        <w:t>Evolución de la solución y consideraciones para tener en cuenta en la implementación.</w:t>
+      </w:r>
+    </w:p>
+    <w:p>
+      <w:pPr>
         <w:spacing w:line="240" w:lineRule="auto"/>
         <w:jc w:val="both"/>
         <w:rPr>
           <w:rFonts w:ascii="Times New Roman" w:hAnsi="Times New Roman" w:cs="Times New Roman"/>
-          <w:b/>
-          <w:bCs/>
-          <w:sz w:val="24"/>
-          <w:szCs w:val="24"/>
-          <w:lang w:val="es-ES"/>
-        </w:rPr>
-      </w:pPr>
-      <w:r>
-        <w:rPr>
-          <w:rFonts w:ascii="Times New Roman" w:hAnsi="Times New Roman" w:cs="Times New Roman"/>
-          <w:b/>
-          <w:bCs/>
-          <w:sz w:val="24"/>
-          <w:szCs w:val="24"/>
-          <w:lang w:val="es-ES"/>
-        </w:rPr>
-        <w:t xml:space="preserve"> </w:t>
+          <w:sz w:val="24"/>
+          <w:szCs w:val="24"/>
+          <w:lang w:val="es-ES"/>
+        </w:rPr>
+      </w:pPr>
+      <w:r>
+        <w:rPr>
+          <w:rFonts w:ascii="Times New Roman" w:hAnsi="Times New Roman" w:cs="Times New Roman"/>
+          <w:sz w:val="24"/>
+          <w:szCs w:val="24"/>
+          <w:lang w:val="es-ES"/>
+        </w:rPr>
+        <w:t>Para afrontar el desafío empezamos haciendo una lluvia de ideas y consideramos empezar realizando las siguientes funciones para ir avanzando y así afrontar los problemas que se presentaran para abordarlos uno a uno para luego implementarlas y lograr el objetivo que es generar la cerradura x:</w:t>
+      </w:r>
+    </w:p>
+    <w:p>
+      <w:pPr>
+        <w:pStyle w:val="Prrafodelista"/>
+        <w:numPr>
+          <w:ilvl w:val="0"/>
+          <w:numId w:val="3"/>
+        </w:numPr>
+        <w:spacing w:line="240" w:lineRule="auto"/>
+        <w:jc w:val="both"/>
+        <w:rPr>
+          <w:rFonts w:ascii="Times New Roman" w:hAnsi="Times New Roman" w:cs="Times New Roman"/>
+          <w:sz w:val="24"/>
+          <w:szCs w:val="24"/>
+          <w:lang w:val="es-ES"/>
+        </w:rPr>
+      </w:pPr>
+      <w:r>
+        <w:rPr>
+          <w:rFonts w:ascii="Times New Roman" w:hAnsi="Times New Roman" w:cs="Times New Roman"/>
+          <w:b/>
+          <w:bCs/>
+          <w:sz w:val="24"/>
+          <w:szCs w:val="24"/>
+          <w:lang w:val="es-ES"/>
+        </w:rPr>
+        <w:t xml:space="preserve">Generar matriz de tamaño n impar: </w:t>
+      </w:r>
+      <w:r>
+        <w:rPr>
+          <w:rFonts w:ascii="Times New Roman" w:hAnsi="Times New Roman" w:cs="Times New Roman"/>
+          <w:sz w:val="24"/>
+          <w:szCs w:val="24"/>
+          <w:lang w:val="es-ES"/>
+        </w:rPr>
+        <w:t>para esta función las consideraciones que se tuvieron en cuenta fue que solo podía generar un matriz de tamaño impar y esta a su vez en el centro debía llevar un cero.</w:t>
+      </w:r>
+    </w:p>
+    <w:p>
+      <w:pPr>
+        <w:pStyle w:val="Prrafodelista"/>
+        <w:numPr>
+          <w:ilvl w:val="0"/>
+          <w:numId w:val="3"/>
+        </w:numPr>
+        <w:spacing w:line="240" w:lineRule="auto"/>
+        <w:jc w:val="both"/>
+        <w:rPr>
+          <w:rFonts w:ascii="Times New Roman" w:hAnsi="Times New Roman" w:cs="Times New Roman"/>
+          <w:sz w:val="24"/>
+          <w:szCs w:val="24"/>
+          <w:lang w:val="es-ES"/>
+        </w:rPr>
+      </w:pPr>
+      <w:r>
+        <w:rPr>
+          <w:rFonts w:ascii="Times New Roman" w:hAnsi="Times New Roman" w:cs="Times New Roman"/>
+          <w:b/>
+          <w:bCs/>
+          <w:sz w:val="24"/>
+          <w:szCs w:val="24"/>
+          <w:lang w:val="es-ES"/>
+        </w:rPr>
+        <w:lastRenderedPageBreak/>
+        <w:t>Generar matriz de tamaño n impar y rotarla 90,180,270:</w:t>
+      </w:r>
+      <w:r>
+        <w:rPr>
+          <w:rFonts w:ascii="Times New Roman" w:hAnsi="Times New Roman" w:cs="Times New Roman"/>
+          <w:sz w:val="24"/>
+          <w:szCs w:val="24"/>
+          <w:lang w:val="es-ES"/>
+        </w:rPr>
+        <w:t xml:space="preserve"> para esta función las consideraciones que se tuvieron en cuenta fue que al generar la matriz de cierto tamaño n impar esta se rotara en sentido antihorario.</w:t>
+      </w:r>
+    </w:p>
+    <w:p>
+      <w:pPr>
+        <w:pStyle w:val="Prrafodelista"/>
+        <w:numPr>
+          <w:ilvl w:val="0"/>
+          <w:numId w:val="3"/>
+        </w:numPr>
+        <w:spacing w:line="240" w:lineRule="auto"/>
+        <w:jc w:val="both"/>
+        <w:rPr>
+          <w:rFonts w:ascii="Times New Roman" w:hAnsi="Times New Roman" w:cs="Times New Roman"/>
+          <w:sz w:val="24"/>
+          <w:szCs w:val="24"/>
+          <w:lang w:val="es-ES"/>
+        </w:rPr>
+      </w:pPr>
+      <w:r>
+        <w:rPr>
+          <w:rFonts w:ascii="Times New Roman" w:hAnsi="Times New Roman" w:cs="Times New Roman"/>
+          <w:b/>
+          <w:bCs/>
+          <w:sz w:val="24"/>
+          <w:szCs w:val="24"/>
+          <w:lang w:val="es-ES"/>
+        </w:rPr>
+        <w:t>Configurar cerraduras x:</w:t>
+      </w:r>
+      <w:r>
+        <w:rPr>
+          <w:rFonts w:ascii="Times New Roman" w:hAnsi="Times New Roman" w:cs="Times New Roman"/>
+          <w:sz w:val="24"/>
+          <w:szCs w:val="24"/>
+          <w:lang w:val="es-ES"/>
+        </w:rPr>
+        <w:t xml:space="preserve"> se tuvo en cuenta que fuera de tamaño impar y que solo se almacenará el tamaño de esta matriz.</w:t>
+      </w:r>
+    </w:p>
+    <w:p>
+      <w:pPr>
+        <w:pStyle w:val="Prrafodelista"/>
+        <w:numPr>
+          <w:ilvl w:val="0"/>
+          <w:numId w:val="3"/>
+        </w:numPr>
+        <w:spacing w:line="240" w:lineRule="auto"/>
+        <w:jc w:val="both"/>
+        <w:rPr>
+          <w:rFonts w:ascii="Times New Roman" w:hAnsi="Times New Roman" w:cs="Times New Roman"/>
+          <w:sz w:val="24"/>
+          <w:szCs w:val="24"/>
+          <w:lang w:val="es-ES"/>
+        </w:rPr>
+      </w:pPr>
+      <w:r>
+        <w:rPr>
+          <w:rFonts w:ascii="Times New Roman" w:hAnsi="Times New Roman" w:cs="Times New Roman"/>
+          <w:b/>
+          <w:bCs/>
+          <w:sz w:val="24"/>
+          <w:szCs w:val="24"/>
+          <w:lang w:val="es-ES"/>
+        </w:rPr>
+        <w:t>V</w:t>
+      </w:r>
+      <w:r>
+        <w:rPr>
+          <w:rFonts w:ascii="Times New Roman" w:hAnsi="Times New Roman" w:cs="Times New Roman"/>
+          <w:b/>
+          <w:bCs/>
+          <w:sz w:val="24"/>
+          <w:szCs w:val="24"/>
+          <w:lang w:val="es-ES"/>
+        </w:rPr>
+        <w:t>alidar regla k:</w:t>
+      </w:r>
+      <w:r>
+        <w:rPr>
+          <w:rFonts w:ascii="Times New Roman" w:hAnsi="Times New Roman" w:cs="Times New Roman"/>
+          <w:sz w:val="24"/>
+          <w:szCs w:val="24"/>
+          <w:lang w:val="es-ES"/>
+        </w:rPr>
+        <w:t xml:space="preserve"> para esta se tuvo en cuenta la cantidad de datos que ingresaba el usuario, que los dos primeros datos que ingreso el usuario fueran positivos y que los siguientes datos solo pudieran ser 1, -1 o 0.</w:t>
+      </w:r>
+    </w:p>
+    <w:p>
+      <w:pPr>
+        <w:spacing w:line="240" w:lineRule="auto"/>
+        <w:jc w:val="both"/>
+        <w:rPr>
+          <w:rFonts w:ascii="Times New Roman" w:hAnsi="Times New Roman" w:cs="Times New Roman"/>
+          <w:sz w:val="24"/>
+          <w:szCs w:val="24"/>
+          <w:lang w:val="es-ES"/>
+        </w:rPr>
+      </w:pPr>
+      <w:r>
+        <w:rPr>
+          <w:rFonts w:ascii="Times New Roman" w:hAnsi="Times New Roman" w:cs="Times New Roman"/>
+          <w:sz w:val="24"/>
+          <w:szCs w:val="24"/>
+          <w:lang w:val="es-ES"/>
+        </w:rPr>
+        <w:t>Con estas funciones se garantiza la funcionalidad que pedía el problema para implementarlas para generar x.</w:t>
+      </w:r>
+    </w:p>
+    <w:p>
+      <w:pPr>
+        <w:pStyle w:val="Prrafodelista"/>
+        <w:numPr>
+          <w:ilvl w:val="0"/>
+          <w:numId w:val="3"/>
+        </w:numPr>
+        <w:spacing w:line="240" w:lineRule="auto"/>
+        <w:jc w:val="both"/>
+        <w:rPr>
+          <w:rFonts w:ascii="Times New Roman" w:hAnsi="Times New Roman" w:cs="Times New Roman"/>
+          <w:sz w:val="24"/>
+          <w:szCs w:val="24"/>
+          <w:lang w:val="es-ES"/>
+        </w:rPr>
+      </w:pPr>
+      <w:r>
+        <w:rPr>
+          <w:rFonts w:ascii="Times New Roman" w:hAnsi="Times New Roman" w:cs="Times New Roman"/>
+          <w:b/>
+          <w:bCs/>
+          <w:sz w:val="24"/>
+          <w:szCs w:val="24"/>
+          <w:lang w:val="es-ES"/>
+        </w:rPr>
+        <w:t>Generar clave x:</w:t>
+      </w:r>
+      <w:r>
+        <w:rPr>
+          <w:rFonts w:ascii="Times New Roman" w:hAnsi="Times New Roman" w:cs="Times New Roman"/>
+          <w:sz w:val="24"/>
+          <w:szCs w:val="24"/>
+          <w:lang w:val="es-ES"/>
+        </w:rPr>
+        <w:t xml:space="preserve"> en esta parte nos aseguramos de que los datos que ingresaba el usuario fuera el que estaba seleccionando de la matriz para hacer las comparaciones y a su vez ir validando si estas cumplían con los datos ingresados por el usuario y si no hacia esto ir aumentando la matriz al siguiente valor impar y volver a coger el dato que se encontraba en la posición pero como es una matriz más grande se necesitaba sumarle 1 a la fila y columna para que así estuvieran centradas las matrices independientemente del tamaño.</w:t>
+      </w:r>
+    </w:p>
+    <w:p>
+      <w:pPr>
+        <w:spacing w:line="240" w:lineRule="auto"/>
+        <w:jc w:val="both"/>
+        <w:rPr>
+          <w:rFonts w:ascii="Times New Roman" w:hAnsi="Times New Roman" w:cs="Times New Roman"/>
+          <w:sz w:val="24"/>
+          <w:szCs w:val="24"/>
+          <w:lang w:val="es-ES"/>
+        </w:rPr>
+      </w:pPr>
+      <w:r>
+        <w:rPr>
+          <w:rFonts w:ascii="Times New Roman" w:hAnsi="Times New Roman" w:cs="Times New Roman"/>
+          <w:sz w:val="24"/>
+          <w:szCs w:val="24"/>
+          <w:lang w:val="es-ES"/>
+        </w:rPr>
+        <w:t>También otra de las consideraciones para este punto fue que se debía ir liberando la memoria ya que se necesitaba para poder continuar haciendo las comparaciones necesarias y a su vez que no haya fugas de memoria.</w:t>
       </w:r>
     </w:p>
     <w:p>
@@ -2235,6 +3691,95 @@
     </w:lvl>
   </w:abstractNum>
   <w:abstractNum w:abstractNumId="2" w15:restartNumberingAfterBreak="0">
+    <w:nsid w:val="321C11F0"/>
+    <w:multiLevelType w:val="hybridMultilevel"/>
+    <w:tmpl w:val="F8A2273C"/>
+    <w:lvl w:ilvl="0" w:tplc="524CC3F4">
+      <w:start w:val="3"/>
+      <w:numFmt w:val="decimal"/>
+      <w:lvlText w:val="%1"/>
+      <w:lvlJc w:val="left"/>
+      <w:pPr>
+        <w:ind w:left="720" w:hanging="360"/>
+      </w:pPr>
+      <w:rPr>
+        <w:rFonts w:hint="default"/>
+      </w:rPr>
+    </w:lvl>
+    <w:lvl w:ilvl="1" w:tplc="240A0019" w:tentative="1">
+      <w:start w:val="1"/>
+      <w:numFmt w:val="lowerLetter"/>
+      <w:lvlText w:val="%2."/>
+      <w:lvlJc w:val="left"/>
+      <w:pPr>
+        <w:ind w:left="1440" w:hanging="360"/>
+      </w:pPr>
+    </w:lvl>
+    <w:lvl w:ilvl="2" w:tplc="240A001B" w:tentative="1">
+      <w:start w:val="1"/>
+      <w:numFmt w:val="lowerRoman"/>
+      <w:lvlText w:val="%3."/>
+      <w:lvlJc w:val="right"/>
+      <w:pPr>
+        <w:ind w:left="2160" w:hanging="180"/>
+      </w:pPr>
+    </w:lvl>
+    <w:lvl w:ilvl="3" w:tplc="240A000F" w:tentative="1">
+      <w:start w:val="1"/>
+      <w:numFmt w:val="decimal"/>
+      <w:lvlText w:val="%4."/>
+      <w:lvlJc w:val="left"/>
+      <w:pPr>
+        <w:ind w:left="2880" w:hanging="360"/>
+      </w:pPr>
+    </w:lvl>
+    <w:lvl w:ilvl="4" w:tplc="240A0019" w:tentative="1">
+      <w:start w:val="1"/>
+      <w:numFmt w:val="lowerLetter"/>
+      <w:lvlText w:val="%5."/>
+      <w:lvlJc w:val="left"/>
+      <w:pPr>
+        <w:ind w:left="3600" w:hanging="360"/>
+      </w:pPr>
+    </w:lvl>
+    <w:lvl w:ilvl="5" w:tplc="240A001B" w:tentative="1">
+      <w:start w:val="1"/>
+      <w:numFmt w:val="lowerRoman"/>
+      <w:lvlText w:val="%6."/>
+      <w:lvlJc w:val="right"/>
+      <w:pPr>
+        <w:ind w:left="4320" w:hanging="180"/>
+      </w:pPr>
+    </w:lvl>
+    <w:lvl w:ilvl="6" w:tplc="240A000F" w:tentative="1">
+      <w:start w:val="1"/>
+      <w:numFmt w:val="decimal"/>
+      <w:lvlText w:val="%7."/>
+      <w:lvlJc w:val="left"/>
+      <w:pPr>
+        <w:ind w:left="5040" w:hanging="360"/>
+      </w:pPr>
+    </w:lvl>
+    <w:lvl w:ilvl="7" w:tplc="240A0019" w:tentative="1">
+      <w:start w:val="1"/>
+      <w:numFmt w:val="lowerLetter"/>
+      <w:lvlText w:val="%8."/>
+      <w:lvlJc w:val="left"/>
+      <w:pPr>
+        <w:ind w:left="5760" w:hanging="360"/>
+      </w:pPr>
+    </w:lvl>
+    <w:lvl w:ilvl="8" w:tplc="240A001B" w:tentative="1">
+      <w:start w:val="1"/>
+      <w:numFmt w:val="lowerRoman"/>
+      <w:lvlText w:val="%9."/>
+      <w:lvlJc w:val="right"/>
+      <w:pPr>
+        <w:ind w:left="6480" w:hanging="180"/>
+      </w:pPr>
+    </w:lvl>
+  </w:abstractNum>
+  <w:abstractNum w:abstractNumId="3" w15:restartNumberingAfterBreak="0">
     <w:nsid w:val="34C826D7"/>
     <w:multiLevelType w:val="hybridMultilevel"/>
     <w:tmpl w:val="A1802C88"/>
@@ -2323,7 +3868,7 @@
       </w:pPr>
     </w:lvl>
   </w:abstractNum>
-  <w:abstractNum w:abstractNumId="3" w15:restartNumberingAfterBreak="0">
+  <w:abstractNum w:abstractNumId="4" w15:restartNumberingAfterBreak="0">
     <w:nsid w:val="391B098F"/>
     <w:multiLevelType w:val="hybridMultilevel"/>
     <w:tmpl w:val="BB227C74"/>
@@ -2413,7 +3958,7 @@
       </w:pPr>
     </w:lvl>
   </w:abstractNum>
-  <w:abstractNum w:abstractNumId="4" w15:restartNumberingAfterBreak="0">
+  <w:abstractNum w:abstractNumId="5" w15:restartNumberingAfterBreak="0">
     <w:nsid w:val="5B2D256F"/>
     <w:multiLevelType w:val="hybridMultilevel"/>
     <w:tmpl w:val="2E920A72"/>
@@ -2502,7 +4047,7 @@
       </w:pPr>
     </w:lvl>
   </w:abstractNum>
-  <w:abstractNum w:abstractNumId="5" w15:restartNumberingAfterBreak="0">
+  <w:abstractNum w:abstractNumId="6" w15:restartNumberingAfterBreak="0">
     <w:nsid w:val="637B3857"/>
     <w:multiLevelType w:val="hybridMultilevel"/>
     <w:tmpl w:val="F91E9044"/>
@@ -2592,7 +4137,7 @@
       </w:pPr>
     </w:lvl>
   </w:abstractNum>
-  <w:abstractNum w:abstractNumId="6" w15:restartNumberingAfterBreak="0">
+  <w:abstractNum w:abstractNumId="7" w15:restartNumberingAfterBreak="0">
     <w:nsid w:val="75A3426B"/>
     <w:multiLevelType w:val="hybridMultilevel"/>
     <w:tmpl w:val="2DBA8A76"/>
@@ -2705,7 +4250,7 @@
       </w:rPr>
     </w:lvl>
   </w:abstractNum>
-  <w:abstractNum w:abstractNumId="7" w15:restartNumberingAfterBreak="0">
+  <w:abstractNum w:abstractNumId="8" w15:restartNumberingAfterBreak="0">
     <w:nsid w:val="7CEB0A85"/>
     <w:multiLevelType w:val="hybridMultilevel"/>
     <w:tmpl w:val="20DA9600"/>
@@ -2795,27 +4340,30 @@
     </w:lvl>
   </w:abstractNum>
   <w:num w:numId="1" w16cid:durableId="1597515164">
-    <w:abstractNumId w:val="7"/>
+    <w:abstractNumId w:val="8"/>
   </w:num>
   <w:num w:numId="2" w16cid:durableId="195507073">
     <w:abstractNumId w:val="0"/>
   </w:num>
   <w:num w:numId="3" w16cid:durableId="658004702">
-    <w:abstractNumId w:val="6"/>
+    <w:abstractNumId w:val="7"/>
   </w:num>
   <w:num w:numId="4" w16cid:durableId="2112358852">
     <w:abstractNumId w:val="1"/>
   </w:num>
   <w:num w:numId="5" w16cid:durableId="486635101">
+    <w:abstractNumId w:val="4"/>
+  </w:num>
+  <w:num w:numId="6" w16cid:durableId="779490891">
+    <w:abstractNumId w:val="6"/>
+  </w:num>
+  <w:num w:numId="7" w16cid:durableId="1556894423">
+    <w:abstractNumId w:val="5"/>
+  </w:num>
+  <w:num w:numId="8" w16cid:durableId="1024945814">
     <w:abstractNumId w:val="3"/>
   </w:num>
-  <w:num w:numId="6" w16cid:durableId="779490891">
-    <w:abstractNumId w:val="5"/>
-  </w:num>
-  <w:num w:numId="7" w16cid:durableId="1556894423">
-    <w:abstractNumId w:val="4"/>
-  </w:num>
-  <w:num w:numId="8" w16cid:durableId="1024945814">
+  <w:num w:numId="9" w16cid:durableId="1964729938">
     <w:abstractNumId w:val="2"/>
   </w:num>
 </w:numbering>
@@ -2944,6 +4492,7 @@
     <w:lsdException w:name="HTML Sample" w:semiHidden="1" w:unhideWhenUsed="1"/>
     <w:lsdException w:name="HTML Typewriter" w:semiHidden="1" w:unhideWhenUsed="1"/>
     <w:lsdException w:name="HTML Variable" w:semiHidden="1" w:unhideWhenUsed="1"/>
+    <w:lsdException w:name="Normal Table" w:semiHidden="1" w:unhideWhenUsed="1"/>
     <w:lsdException w:name="annotation subject" w:semiHidden="1" w:unhideWhenUsed="1"/>
     <w:lsdException w:name="No List" w:semiHidden="1" w:unhideWhenUsed="1"/>
     <w:lsdException w:name="Outline List 1" w:semiHidden="1" w:unhideWhenUsed="1"/>
@@ -2990,8 +4539,10 @@
     <w:lsdException w:name="Table Subtle 2" w:semiHidden="1" w:unhideWhenUsed="1"/>
     <w:lsdException w:name="Table Web 1" w:semiHidden="1" w:unhideWhenUsed="1"/>
     <w:lsdException w:name="Table Web 2" w:semiHidden="1" w:unhideWhenUsed="1"/>
+    <w:lsdException w:name="Table Web 3" w:semiHidden="1" w:unhideWhenUsed="1"/>
     <w:lsdException w:name="Balloon Text" w:semiHidden="1" w:unhideWhenUsed="1"/>
     <w:lsdException w:name="Table Grid" w:uiPriority="39"/>
+    <w:lsdException w:name="Table Theme" w:semiHidden="1" w:unhideWhenUsed="1"/>
     <w:lsdException w:name="Placeholder Text" w:semiHidden="1"/>
     <w:lsdException w:name="No Spacing" w:uiPriority="1" w:qFormat="1"/>
     <w:lsdException w:name="Light Shading" w:uiPriority="60"/>

</xml_diff>